<commit_message>
cleaned up ReadMe a bit
tested .exe on a new computer
updated .zip submission with all required files

added loose dropbox junk files to .gitignore
</commit_message>
<xml_diff>
--- a/SkeletonProject/Submission/ReadMe.docx
+++ b/SkeletonProject/Submission/ReadMe.docx
@@ -17,21 +17,28 @@
         </w:rPr>
         <w:t>Andrew Esposito</w:t>
       </w:r>
-    </w:p>
-    <w:p>
-      <w:pPr>
-        <w:spacing w:line="480" w:lineRule="auto"/>
-        <w:rPr>
-          <w:rFonts w:ascii="Times New Roman" w:hAnsi="Times New Roman" w:cs="Times New Roman"/>
-          <w:sz w:val="24"/>
-        </w:rPr>
-      </w:pPr>
-      <w:r>
-        <w:rPr>
-          <w:rFonts w:ascii="Times New Roman" w:hAnsi="Times New Roman" w:cs="Times New Roman"/>
-          <w:sz w:val="24"/>
-        </w:rPr>
-        <w:t xml:space="preserve">Nikolai </w:t>
+      <w:r>
+        <w:rPr>
+          <w:rFonts w:ascii="Times New Roman" w:hAnsi="Times New Roman" w:cs="Times New Roman"/>
+          <w:sz w:val="24"/>
+        </w:rPr>
+        <w:t xml:space="preserve"> &amp; </w:t>
+      </w:r>
+      <w:bookmarkStart w:id="0" w:name="_GoBack"/>
+      <w:bookmarkEnd w:id="0"/>
+      <w:r>
+        <w:rPr>
+          <w:rFonts w:ascii="Times New Roman" w:hAnsi="Times New Roman" w:cs="Times New Roman"/>
+          <w:sz w:val="24"/>
+        </w:rPr>
+        <w:t>Nikolai Alexander</w:t>
+      </w:r>
+      <w:r>
+        <w:rPr>
+          <w:rFonts w:ascii="Times New Roman" w:hAnsi="Times New Roman" w:cs="Times New Roman"/>
+          <w:sz w:val="24"/>
+        </w:rPr>
+        <w:t>-</w:t>
       </w:r>
       <w:proofErr w:type="spellStart"/>
       <w:r>
@@ -39,7 +46,7 @@
           <w:rFonts w:ascii="Times New Roman" w:hAnsi="Times New Roman" w:cs="Times New Roman"/>
           <w:sz w:val="24"/>
         </w:rPr>
-        <w:t>AlexanderHimlan</w:t>
+        <w:t>Himlan</w:t>
       </w:r>
       <w:proofErr w:type="spellEnd"/>
     </w:p>
@@ -270,16 +277,7 @@
           <w:rFonts w:ascii="Times New Roman" w:hAnsi="Times New Roman" w:cs="Times New Roman"/>
           <w:sz w:val="24"/>
         </w:rPr>
-        <w:t>om; us</w:t>
-      </w:r>
-      <w:bookmarkStart w:id="0" w:name="_GoBack"/>
-      <w:bookmarkEnd w:id="0"/>
-      <w:r>
-        <w:rPr>
-          <w:rFonts w:ascii="Times New Roman" w:hAnsi="Times New Roman" w:cs="Times New Roman"/>
-          <w:sz w:val="24"/>
-        </w:rPr>
-        <w:t xml:space="preserve">e the 'W' and 'S' keys to </w:t>
+        <w:t xml:space="preserve">om; use the 'W' and 'S' keys to </w:t>
       </w:r>
       <w:r>
         <w:rPr>
@@ -287,63 +285,6 @@
           <w:sz w:val="24"/>
         </w:rPr>
         <w:t>alter the height of the camera.</w:t>
-      </w:r>
-    </w:p>
-    <w:p>
-      <w:pPr>
-        <w:spacing w:line="480" w:lineRule="auto"/>
-        <w:rPr>
-          <w:rFonts w:ascii="Times New Roman" w:hAnsi="Times New Roman" w:cs="Times New Roman"/>
-          <w:b/>
-          <w:sz w:val="24"/>
-          <w:lang w:val="en"/>
-        </w:rPr>
-      </w:pPr>
-      <w:r>
-        <w:rPr>
-          <w:rFonts w:ascii="Times New Roman" w:hAnsi="Times New Roman" w:cs="Times New Roman"/>
-          <w:b/>
-          <w:sz w:val="24"/>
-          <w:lang w:val="en"/>
-        </w:rPr>
-        <w:t>E</w:t>
-      </w:r>
-      <w:r>
-        <w:rPr>
-          <w:rFonts w:ascii="Times New Roman" w:hAnsi="Times New Roman" w:cs="Times New Roman"/>
-          <w:b/>
-          <w:sz w:val="24"/>
-          <w:lang w:val="en"/>
-        </w:rPr>
-        <w:t>xtra info</w:t>
-      </w:r>
-      <w:r>
-        <w:rPr>
-          <w:rFonts w:ascii="Times New Roman" w:hAnsi="Times New Roman" w:cs="Times New Roman"/>
-          <w:b/>
-          <w:sz w:val="24"/>
-          <w:lang w:val="en"/>
-        </w:rPr>
-        <w:t>rmation:</w:t>
-      </w:r>
-    </w:p>
-    <w:p>
-      <w:pPr>
-        <w:spacing w:line="480" w:lineRule="auto"/>
-        <w:ind w:firstLine="720"/>
-        <w:rPr>
-          <w:rFonts w:ascii="Times New Roman" w:hAnsi="Times New Roman" w:cs="Times New Roman"/>
-          <w:sz w:val="24"/>
-          <w:lang w:val="en"/>
-        </w:rPr>
-      </w:pPr>
-      <w:r>
-        <w:rPr>
-          <w:rFonts w:ascii="Times New Roman" w:hAnsi="Times New Roman" w:cs="Times New Roman"/>
-          <w:sz w:val="24"/>
-          <w:lang w:val="en"/>
-        </w:rPr>
-        <w:t>N/A</w:t>
       </w:r>
     </w:p>
     <w:p>
@@ -1289,6 +1230,7 @@
   <w:style w:type="character" w:default="1" w:styleId="DefaultParagraphFont">
     <w:name w:val="Default Paragraph Font"/>
     <w:uiPriority w:val="1"/>
+    <w:semiHidden/>
     <w:unhideWhenUsed/>
   </w:style>
   <w:style w:type="table" w:default="1" w:styleId="TableNormal">

</xml_diff>